<commit_message>
* added answer sheets * fixed issue in hupsel_helper.py with series label * finetuning of notebooks (Practical 1 now more consistent with other practicals
</commit_message>
<xml_diff>
--- a/Practical-1/Actual_ET_1-answer-sheet.docx
+++ b/Practical-1/Actual_ET_1-answer-sheet.docx
@@ -14,8 +14,17 @@
           <w:b/>
           <w:sz w:val="32"/>
         </w:rPr>
-        <w:t>Actual ET of Hupsel</w:t>
-      </w:r>
+        <w:t xml:space="preserve">Actual ET of </w:t>
+      </w:r>
+      <w:proofErr w:type="spellStart"/>
+      <w:r>
+        <w:rPr>
+          <w:b/>
+          <w:sz w:val="32"/>
+        </w:rPr>
+        <w:t>Hupsel</w:t>
+      </w:r>
+      <w:proofErr w:type="spellEnd"/>
       <w:r>
         <w:rPr>
           <w:b/>
@@ -489,7 +498,7 @@
     <w:tbl>
       <w:tblPr>
         <w:tblStyle w:val="TableGrid"/>
-        <w:tblW w:w="8217" w:type="dxa"/>
+        <w:tblW w:w="9067" w:type="dxa"/>
         <w:tblLayout w:type="fixed"/>
         <w:tblLook w:val="04A0" w:firstRow="1" w:lastRow="0" w:firstColumn="1" w:lastColumn="0" w:noHBand="0" w:noVBand="1"/>
       </w:tblPr>
@@ -497,7 +506,7 @@
         <w:gridCol w:w="2263"/>
         <w:gridCol w:w="1134"/>
         <w:gridCol w:w="1276"/>
-        <w:gridCol w:w="3544"/>
+        <w:gridCol w:w="4394"/>
       </w:tblGrid>
       <w:tr>
         <w:tc>
@@ -520,7 +529,7 @@
         </w:tc>
         <w:tc>
           <w:tcPr>
-            <w:tcW w:w="5954" w:type="dxa"/>
+            <w:tcW w:w="6804" w:type="dxa"/>
             <w:gridSpan w:val="3"/>
           </w:tcPr>
           <w:p>
@@ -595,7 +604,7 @@
         </w:tc>
         <w:tc>
           <w:tcPr>
-            <w:tcW w:w="3544" w:type="dxa"/>
+            <w:tcW w:w="4394" w:type="dxa"/>
           </w:tcPr>
           <w:p>
             <w:pPr>
@@ -618,8 +627,16 @@
             <w:tcW w:w="2263" w:type="dxa"/>
           </w:tcPr>
           <w:p>
-            <w:r>
-              <w:t>Lv(T)</w:t>
+            <w:proofErr w:type="spellStart"/>
+            <w:r>
+              <w:t>f_</w:t>
+            </w:r>
+            <w:r>
+              <w:t>Lv</w:t>
+            </w:r>
+            <w:proofErr w:type="spellEnd"/>
+            <w:r>
+              <w:t>(T)</w:t>
             </w:r>
           </w:p>
         </w:tc>
@@ -637,7 +654,7 @@
         </w:tc>
         <w:tc>
           <w:tcPr>
-            <w:tcW w:w="3544" w:type="dxa"/>
+            <w:tcW w:w="4394" w:type="dxa"/>
           </w:tcPr>
           <w:p/>
         </w:tc>
@@ -649,7 +666,18 @@
           </w:tcPr>
           <w:p>
             <w:r>
-              <w:t>esat(T)</w:t>
+              <w:t>f</w:t>
+            </w:r>
+            <w:r>
+              <w:t xml:space="preserve"> _</w:t>
+            </w:r>
+            <w:proofErr w:type="spellStart"/>
+            <w:r>
+              <w:t>esat</w:t>
+            </w:r>
+            <w:proofErr w:type="spellEnd"/>
+            <w:r>
+              <w:t>(T)</w:t>
             </w:r>
           </w:p>
         </w:tc>
@@ -667,7 +695,7 @@
         </w:tc>
         <w:tc>
           <w:tcPr>
-            <w:tcW w:w="3544" w:type="dxa"/>
+            <w:tcW w:w="4394" w:type="dxa"/>
           </w:tcPr>
           <w:p/>
         </w:tc>
@@ -678,8 +706,16 @@
             <w:tcW w:w="2263" w:type="dxa"/>
           </w:tcPr>
           <w:p>
-            <w:r>
-              <w:t>s(T)</w:t>
+            <w:proofErr w:type="spellStart"/>
+            <w:r>
+              <w:t>f_</w:t>
+            </w:r>
+            <w:r>
+              <w:t>s</w:t>
+            </w:r>
+            <w:proofErr w:type="spellEnd"/>
+            <w:r>
+              <w:t>(T)</w:t>
             </w:r>
           </w:p>
         </w:tc>
@@ -697,7 +733,7 @@
         </w:tc>
         <w:tc>
           <w:tcPr>
-            <w:tcW w:w="3544" w:type="dxa"/>
+            <w:tcW w:w="4394" w:type="dxa"/>
           </w:tcPr>
           <w:p/>
         </w:tc>
@@ -708,8 +744,24 @@
             <w:tcW w:w="2263" w:type="dxa"/>
           </w:tcPr>
           <w:p>
-            <w:r>
-              <w:t>gamma(T,p,q)</w:t>
+            <w:proofErr w:type="spellStart"/>
+            <w:r>
+              <w:t>f_</w:t>
+            </w:r>
+            <w:r>
+              <w:t>gamma</w:t>
+            </w:r>
+            <w:proofErr w:type="spellEnd"/>
+            <w:r>
+              <w:t>(</w:t>
+            </w:r>
+            <w:proofErr w:type="spellStart"/>
+            <w:r>
+              <w:t>T,p,q</w:t>
+            </w:r>
+            <w:proofErr w:type="spellEnd"/>
+            <w:r>
+              <w:t>)</w:t>
             </w:r>
           </w:p>
         </w:tc>
@@ -727,7 +779,7 @@
         </w:tc>
         <w:tc>
           <w:tcPr>
-            <w:tcW w:w="3544" w:type="dxa"/>
+            <w:tcW w:w="4394" w:type="dxa"/>
           </w:tcPr>
           <w:p/>
         </w:tc>
@@ -743,22 +795,44 @@
                 <w:lang w:val="nl-NL"/>
               </w:rPr>
             </w:pPr>
+            <w:proofErr w:type="spellStart"/>
             <w:r>
               <w:rPr>
                 <w:lang w:val="nl-NL"/>
               </w:rPr>
+              <w:t>f_</w:t>
+            </w:r>
+            <w:r>
+              <w:rPr>
+                <w:lang w:val="nl-NL"/>
+              </w:rPr>
               <w:t>m</w:t>
             </w:r>
             <w:r>
               <w:rPr>
                 <w:lang w:val="nl-NL"/>
               </w:rPr>
-              <w:t>akkink(Kin,T,p,q</w:t>
-            </w:r>
+              <w:t>akkink</w:t>
+            </w:r>
+            <w:proofErr w:type="spellEnd"/>
             <w:r>
               <w:rPr>
                 <w:lang w:val="nl-NL"/>
               </w:rPr>
+              <w:t>(</w:t>
+            </w:r>
+            <w:proofErr w:type="spellStart"/>
+            <w:r>
+              <w:rPr>
+                <w:lang w:val="nl-NL"/>
+              </w:rPr>
+              <w:t>Kin,T,p,q</w:t>
+            </w:r>
+            <w:proofErr w:type="spellEnd"/>
+            <w:r>
+              <w:rPr>
+                <w:lang w:val="nl-NL"/>
+              </w:rPr>
               <w:t>)</w:t>
             </w:r>
           </w:p>
@@ -789,7 +863,7 @@
         </w:tc>
         <w:tc>
           <w:tcPr>
-            <w:tcW w:w="3544" w:type="dxa"/>
+            <w:tcW w:w="4394" w:type="dxa"/>
           </w:tcPr>
           <w:p>
             <w:pPr>
@@ -830,11 +904,11 @@
     <w:tbl>
       <w:tblPr>
         <w:tblStyle w:val="TableGrid"/>
-        <w:tblW w:w="8217" w:type="dxa"/>
+        <w:tblW w:w="9067" w:type="dxa"/>
         <w:tblLook w:val="04A0" w:firstRow="1" w:lastRow="0" w:firstColumn="1" w:lastColumn="0" w:noHBand="0" w:noVBand="1"/>
       </w:tblPr>
       <w:tblGrid>
-        <w:gridCol w:w="8217"/>
+        <w:gridCol w:w="9067"/>
       </w:tblGrid>
       <w:tr>
         <w:trPr>
@@ -842,7 +916,7 @@
         </w:trPr>
         <w:tc>
           <w:tcPr>
-            <w:tcW w:w="8217" w:type="dxa"/>
+            <w:tcW w:w="9067" w:type="dxa"/>
           </w:tcPr>
           <w:p/>
         </w:tc>
@@ -854,31 +928,28 @@
         <w:pStyle w:val="Heading2"/>
       </w:pPr>
       <w:r>
-        <w:t>4</w:t>
-      </w:r>
-      <w:r>
-        <w:t>. Reference evapotranspiration</w:t>
+        <w:t xml:space="preserve">4. </w:t>
+      </w:r>
+      <w:r>
+        <w:t>Actual</w:t>
+      </w:r>
+      <w:r>
+        <w:t xml:space="preserve"> evapotranspiration</w:t>
       </w:r>
     </w:p>
     <w:p>
       <w:r>
-        <w:t xml:space="preserve">Include your values below and/or include a graph that shows the time series of </w:t>
-      </w:r>
-      <w:r>
-        <w:t>actual</w:t>
-      </w:r>
-      <w:r>
-        <w:t xml:space="preserve"> ET.</w:t>
+        <w:t>Include your values below and/or include a graph that shows the time series of actual ET.</w:t>
       </w:r>
     </w:p>
     <w:tbl>
       <w:tblPr>
         <w:tblStyle w:val="TableGrid"/>
-        <w:tblW w:w="8217" w:type="dxa"/>
+        <w:tblW w:w="9351" w:type="dxa"/>
         <w:tblLook w:val="04A0" w:firstRow="1" w:lastRow="0" w:firstColumn="1" w:lastColumn="0" w:noHBand="0" w:noVBand="1"/>
       </w:tblPr>
       <w:tblGrid>
-        <w:gridCol w:w="8217"/>
+        <w:gridCol w:w="9351"/>
       </w:tblGrid>
       <w:tr>
         <w:trPr>
@@ -886,7 +957,7 @@
         </w:trPr>
         <w:tc>
           <w:tcPr>
-            <w:tcW w:w="8217" w:type="dxa"/>
+            <w:tcW w:w="9351" w:type="dxa"/>
           </w:tcPr>
           <w:p/>
         </w:tc>
@@ -918,11 +989,11 @@
     <w:tbl>
       <w:tblPr>
         <w:tblStyle w:val="TableGrid"/>
-        <w:tblW w:w="8217" w:type="dxa"/>
+        <w:tblW w:w="9351" w:type="dxa"/>
         <w:tblLook w:val="04A0" w:firstRow="1" w:lastRow="0" w:firstColumn="1" w:lastColumn="0" w:noHBand="0" w:noVBand="1"/>
       </w:tblPr>
       <w:tblGrid>
-        <w:gridCol w:w="8217"/>
+        <w:gridCol w:w="9351"/>
       </w:tblGrid>
       <w:tr>
         <w:trPr>
@@ -930,7 +1001,7 @@
         </w:trPr>
         <w:tc>
           <w:tcPr>
-            <w:tcW w:w="8217" w:type="dxa"/>
+            <w:tcW w:w="9351" w:type="dxa"/>
           </w:tcPr>
           <w:p/>
         </w:tc>
@@ -1071,10 +1142,16 @@
               <w:rPr>
                 <w:b/>
               </w:rPr>
-              <w:t>What determines the variabililty</w:t>
-            </w:r>
-            <w:bookmarkStart w:id="0" w:name="_GoBack"/>
-            <w:bookmarkEnd w:id="0"/>
+              <w:t xml:space="preserve">What determines the </w:t>
+            </w:r>
+            <w:proofErr w:type="spellStart"/>
+            <w:r>
+              <w:rPr>
+                <w:b/>
+              </w:rPr>
+              <w:t>variabililty</w:t>
+            </w:r>
+            <w:proofErr w:type="spellEnd"/>
           </w:p>
         </w:tc>
         <w:tc>
@@ -1086,6 +1163,337 @@
       </w:tr>
     </w:tbl>
     <w:p/>
+    <w:p>
+      <w:r>
+        <w:lastRenderedPageBreak/>
+        <w:t xml:space="preserve">Summarize your findings regarding the crop factor for </w:t>
+      </w:r>
+      <w:r>
+        <w:t xml:space="preserve">grass </w:t>
+      </w:r>
+      <w:r>
+        <w:t xml:space="preserve">in such a way that you could use it as simple model to derive </w:t>
+      </w:r>
+      <w:r>
+        <w:t xml:space="preserve">grass evapotranspiration </w:t>
+      </w:r>
+      <w:r>
+        <w:t>from the reference ET</w:t>
+      </w:r>
+      <w:r>
+        <w:t xml:space="preserve">, </w:t>
+      </w:r>
+      <w:r>
+        <w:t xml:space="preserve"> based on a limited number of variables (e.g. rainfall history, air humidity, temperature). There is no need to come with a model in the form of an equation, a look-up table is sufficient.</w:t>
+      </w:r>
+    </w:p>
+    <w:p>
+      <w:r>
+        <w:t xml:space="preserve">In the table below, indicate a few conditions: give the typical value for the ‘crop factor’ for </w:t>
+      </w:r>
+      <w:r>
+        <w:t>grass</w:t>
+      </w:r>
+      <w:r>
+        <w:t>, and the variables that characterize that condition (e.g. when no rain and high temperatures -&gt; crop factor = ...). It is up to you to see how many conditions you distingui</w:t>
+      </w:r>
+      <w:bookmarkStart w:id="0" w:name="_GoBack"/>
+      <w:bookmarkEnd w:id="0"/>
+      <w:r>
+        <w:t>sh (i.e. how many rows you fill) and how many variables you need to describe a given condition (how many columns you need).</w:t>
+      </w:r>
+    </w:p>
+    <w:tbl>
+      <w:tblPr>
+        <w:tblStyle w:val="TableGrid"/>
+        <w:tblW w:w="0" w:type="auto"/>
+        <w:tblLook w:val="04A0" w:firstRow="1" w:lastRow="0" w:firstColumn="1" w:lastColumn="0" w:noHBand="0" w:noVBand="1"/>
+      </w:tblPr>
+      <w:tblGrid>
+        <w:gridCol w:w="2254"/>
+        <w:gridCol w:w="2254"/>
+        <w:gridCol w:w="2254"/>
+        <w:gridCol w:w="2254"/>
+      </w:tblGrid>
+      <w:tr>
+        <w:tc>
+          <w:tcPr>
+            <w:tcW w:w="2254" w:type="dxa"/>
+            <w:tcBorders>
+              <w:top w:val="single" w:sz="2" w:space="0" w:color="auto"/>
+              <w:left w:val="single" w:sz="2" w:space="0" w:color="auto"/>
+            </w:tcBorders>
+          </w:tcPr>
+          <w:p>
+            <w:pPr>
+              <w:rPr>
+                <w:b/>
+                <w:bCs/>
+              </w:rPr>
+            </w:pPr>
+            <w:r>
+              <w:rPr>
+                <w:b/>
+                <w:bCs/>
+              </w:rPr>
+              <w:t>Crop factor</w:t>
+            </w:r>
+          </w:p>
+        </w:tc>
+        <w:tc>
+          <w:tcPr>
+            <w:tcW w:w="2254" w:type="dxa"/>
+            <w:tcBorders>
+              <w:top w:val="single" w:sz="2" w:space="0" w:color="auto"/>
+            </w:tcBorders>
+          </w:tcPr>
+          <w:p>
+            <w:pPr>
+              <w:rPr>
+                <w:b/>
+                <w:bCs/>
+              </w:rPr>
+            </w:pPr>
+            <w:r>
+              <w:rPr>
+                <w:b/>
+                <w:bCs/>
+              </w:rPr>
+              <w:t>Variable: ...</w:t>
+            </w:r>
+          </w:p>
+        </w:tc>
+        <w:tc>
+          <w:tcPr>
+            <w:tcW w:w="2254" w:type="dxa"/>
+            <w:tcBorders>
+              <w:top w:val="single" w:sz="2" w:space="0" w:color="auto"/>
+            </w:tcBorders>
+          </w:tcPr>
+          <w:p>
+            <w:pPr>
+              <w:rPr>
+                <w:b/>
+                <w:bCs/>
+              </w:rPr>
+            </w:pPr>
+            <w:r>
+              <w:rPr>
+                <w:b/>
+                <w:bCs/>
+              </w:rPr>
+              <w:t>Variable: ...</w:t>
+            </w:r>
+          </w:p>
+        </w:tc>
+        <w:tc>
+          <w:tcPr>
+            <w:tcW w:w="2254" w:type="dxa"/>
+            <w:tcBorders>
+              <w:top w:val="single" w:sz="2" w:space="0" w:color="auto"/>
+              <w:right w:val="single" w:sz="2" w:space="0" w:color="auto"/>
+            </w:tcBorders>
+          </w:tcPr>
+          <w:p>
+            <w:pPr>
+              <w:rPr>
+                <w:b/>
+                <w:bCs/>
+              </w:rPr>
+            </w:pPr>
+            <w:r>
+              <w:rPr>
+                <w:b/>
+                <w:bCs/>
+              </w:rPr>
+              <w:t>Variable: ...</w:t>
+            </w:r>
+          </w:p>
+        </w:tc>
+      </w:tr>
+      <w:tr>
+        <w:tc>
+          <w:tcPr>
+            <w:tcW w:w="2254" w:type="dxa"/>
+            <w:tcBorders>
+              <w:left w:val="single" w:sz="2" w:space="0" w:color="auto"/>
+              <w:bottom w:val="single" w:sz="2" w:space="0" w:color="auto"/>
+            </w:tcBorders>
+          </w:tcPr>
+          <w:p/>
+        </w:tc>
+        <w:tc>
+          <w:tcPr>
+            <w:tcW w:w="2254" w:type="dxa"/>
+            <w:tcBorders>
+              <w:bottom w:val="single" w:sz="2" w:space="0" w:color="auto"/>
+            </w:tcBorders>
+          </w:tcPr>
+          <w:p/>
+        </w:tc>
+        <w:tc>
+          <w:tcPr>
+            <w:tcW w:w="2254" w:type="dxa"/>
+            <w:tcBorders>
+              <w:bottom w:val="single" w:sz="2" w:space="0" w:color="auto"/>
+            </w:tcBorders>
+          </w:tcPr>
+          <w:p/>
+        </w:tc>
+        <w:tc>
+          <w:tcPr>
+            <w:tcW w:w="2254" w:type="dxa"/>
+            <w:tcBorders>
+              <w:bottom w:val="single" w:sz="2" w:space="0" w:color="auto"/>
+              <w:right w:val="single" w:sz="2" w:space="0" w:color="auto"/>
+            </w:tcBorders>
+          </w:tcPr>
+          <w:p/>
+        </w:tc>
+      </w:tr>
+      <w:tr>
+        <w:tc>
+          <w:tcPr>
+            <w:tcW w:w="2254" w:type="dxa"/>
+            <w:tcBorders>
+              <w:top w:val="single" w:sz="2" w:space="0" w:color="auto"/>
+            </w:tcBorders>
+          </w:tcPr>
+          <w:p/>
+        </w:tc>
+        <w:tc>
+          <w:tcPr>
+            <w:tcW w:w="2254" w:type="dxa"/>
+            <w:tcBorders>
+              <w:top w:val="single" w:sz="2" w:space="0" w:color="auto"/>
+            </w:tcBorders>
+          </w:tcPr>
+          <w:p/>
+        </w:tc>
+        <w:tc>
+          <w:tcPr>
+            <w:tcW w:w="2254" w:type="dxa"/>
+            <w:tcBorders>
+              <w:top w:val="single" w:sz="2" w:space="0" w:color="auto"/>
+            </w:tcBorders>
+          </w:tcPr>
+          <w:p/>
+        </w:tc>
+        <w:tc>
+          <w:tcPr>
+            <w:tcW w:w="2254" w:type="dxa"/>
+            <w:tcBorders>
+              <w:top w:val="single" w:sz="2" w:space="0" w:color="auto"/>
+            </w:tcBorders>
+          </w:tcPr>
+          <w:p/>
+        </w:tc>
+      </w:tr>
+      <w:tr>
+        <w:tc>
+          <w:tcPr>
+            <w:tcW w:w="2254" w:type="dxa"/>
+          </w:tcPr>
+          <w:p/>
+        </w:tc>
+        <w:tc>
+          <w:tcPr>
+            <w:tcW w:w="2254" w:type="dxa"/>
+          </w:tcPr>
+          <w:p/>
+        </w:tc>
+        <w:tc>
+          <w:tcPr>
+            <w:tcW w:w="2254" w:type="dxa"/>
+          </w:tcPr>
+          <w:p/>
+        </w:tc>
+        <w:tc>
+          <w:tcPr>
+            <w:tcW w:w="2254" w:type="dxa"/>
+          </w:tcPr>
+          <w:p/>
+        </w:tc>
+      </w:tr>
+      <w:tr>
+        <w:tc>
+          <w:tcPr>
+            <w:tcW w:w="2254" w:type="dxa"/>
+          </w:tcPr>
+          <w:p/>
+        </w:tc>
+        <w:tc>
+          <w:tcPr>
+            <w:tcW w:w="2254" w:type="dxa"/>
+          </w:tcPr>
+          <w:p/>
+        </w:tc>
+        <w:tc>
+          <w:tcPr>
+            <w:tcW w:w="2254" w:type="dxa"/>
+          </w:tcPr>
+          <w:p/>
+        </w:tc>
+        <w:tc>
+          <w:tcPr>
+            <w:tcW w:w="2254" w:type="dxa"/>
+          </w:tcPr>
+          <w:p/>
+        </w:tc>
+      </w:tr>
+      <w:tr>
+        <w:tc>
+          <w:tcPr>
+            <w:tcW w:w="2254" w:type="dxa"/>
+          </w:tcPr>
+          <w:p/>
+        </w:tc>
+        <w:tc>
+          <w:tcPr>
+            <w:tcW w:w="2254" w:type="dxa"/>
+          </w:tcPr>
+          <w:p/>
+        </w:tc>
+        <w:tc>
+          <w:tcPr>
+            <w:tcW w:w="2254" w:type="dxa"/>
+          </w:tcPr>
+          <w:p/>
+        </w:tc>
+        <w:tc>
+          <w:tcPr>
+            <w:tcW w:w="2254" w:type="dxa"/>
+          </w:tcPr>
+          <w:p/>
+        </w:tc>
+      </w:tr>
+      <w:tr>
+        <w:tc>
+          <w:tcPr>
+            <w:tcW w:w="2254" w:type="dxa"/>
+          </w:tcPr>
+          <w:p/>
+        </w:tc>
+        <w:tc>
+          <w:tcPr>
+            <w:tcW w:w="2254" w:type="dxa"/>
+          </w:tcPr>
+          <w:p/>
+        </w:tc>
+        <w:tc>
+          <w:tcPr>
+            <w:tcW w:w="2254" w:type="dxa"/>
+          </w:tcPr>
+          <w:p/>
+        </w:tc>
+        <w:tc>
+          <w:tcPr>
+            <w:tcW w:w="2254" w:type="dxa"/>
+          </w:tcPr>
+          <w:p/>
+        </w:tc>
+      </w:tr>
+    </w:tbl>
     <w:p/>
     <w:sectPr>
       <w:pgSz w:w="11906" w:h="16838"/>
@@ -1457,6 +1865,7 @@
     <w:lsdException w:name="HTML Sample" w:semiHidden="1" w:unhideWhenUsed="1"/>
     <w:lsdException w:name="HTML Typewriter" w:semiHidden="1" w:unhideWhenUsed="1"/>
     <w:lsdException w:name="HTML Variable" w:semiHidden="1" w:unhideWhenUsed="1"/>
+    <w:lsdException w:name="Normal Table" w:semiHidden="1" w:unhideWhenUsed="1"/>
     <w:lsdException w:name="annotation subject" w:semiHidden="1" w:unhideWhenUsed="1"/>
     <w:lsdException w:name="No List" w:semiHidden="1" w:unhideWhenUsed="1"/>
     <w:lsdException w:name="Outline List 1" w:semiHidden="1" w:unhideWhenUsed="1"/>
@@ -1503,8 +1912,10 @@
     <w:lsdException w:name="Table Subtle 2" w:semiHidden="1" w:unhideWhenUsed="1"/>
     <w:lsdException w:name="Table Web 1" w:semiHidden="1" w:unhideWhenUsed="1"/>
     <w:lsdException w:name="Table Web 2" w:semiHidden="1" w:unhideWhenUsed="1"/>
+    <w:lsdException w:name="Table Web 3" w:semiHidden="1" w:unhideWhenUsed="1"/>
     <w:lsdException w:name="Balloon Text" w:semiHidden="1" w:unhideWhenUsed="1"/>
     <w:lsdException w:name="Table Grid" w:uiPriority="59"/>
+    <w:lsdException w:name="Table Theme" w:semiHidden="1" w:unhideWhenUsed="1"/>
     <w:lsdException w:name="Placeholder Text" w:semiHidden="1"/>
     <w:lsdException w:name="No Spacing" w:uiPriority="1" w:qFormat="1"/>
     <w:lsdException w:name="Light Shading" w:uiPriority="60"/>
@@ -1780,6 +2191,7 @@
   <w:style w:type="character" w:default="1" w:styleId="DefaultParagraphFont">
     <w:name w:val="Default Paragraph Font"/>
     <w:uiPriority w:val="1"/>
+    <w:semiHidden/>
     <w:unhideWhenUsed/>
   </w:style>
   <w:style w:type="table" w:default="1" w:styleId="TableNormal">
@@ -2218,7 +2630,7 @@
 </file>
 
 <file path=customXml/itemProps1.xml><?xml version="1.0" encoding="utf-8"?>
-<ds:datastoreItem xmlns:ds="http://schemas.openxmlformats.org/officeDocument/2006/customXml" ds:itemID="{67FA5A00-5472-45FD-BE3F-01B248EB0EA5}">
+<ds:datastoreItem xmlns:ds="http://schemas.openxmlformats.org/officeDocument/2006/customXml" ds:itemID="{46ECCC28-3567-48EE-8D10-4D0EEBA23668}">
   <ds:schemaRefs>
     <ds:schemaRef ds:uri="http://schemas.openxmlformats.org/officeDocument/2006/bibliography"/>
   </ds:schemaRefs>

</xml_diff>